<commit_message>
updated doc and fixed formatting errors caused by merge conflict
</commit_message>
<xml_diff>
--- a/DADA_week7_lab2.docx
+++ b/DADA_week7_lab2.docx
@@ -183,47 +183,7 @@
           <w:rtl w:val="0"/>
           <w:lang w:val="en-US"/>
         </w:rPr>
-        <w:t xml:space="preserve">Our team approached the lab by first coming up with a set of rules that would indicate a possibly malicious website.  Then we assigned </w:t>
-      </w:r>
-      <w:r>
-        <w:rPr>
-          <w:rFonts w:hAnsi="Baskerville" w:hint="default"/>
-          <w:sz w:val="24"/>
-          <w:szCs w:val="24"/>
-          <w:rtl w:val="0"/>
-          <w:lang w:val="en-US"/>
-        </w:rPr>
-        <w:t>‘</w:t>
-      </w:r>
-      <w:r>
-        <w:rPr>
-          <w:rFonts w:ascii="Baskerville"/>
-          <w:sz w:val="24"/>
-          <w:szCs w:val="24"/>
-          <w:rtl w:val="0"/>
-          <w:lang w:val="en-US"/>
-        </w:rPr>
-        <w:t>points</w:t>
-      </w:r>
-      <w:r>
-        <w:rPr>
-          <w:rFonts w:hAnsi="Baskerville" w:hint="default"/>
-          <w:sz w:val="24"/>
-          <w:szCs w:val="24"/>
-          <w:rtl w:val="0"/>
-          <w:lang w:val="en-US"/>
-        </w:rPr>
-        <w:t xml:space="preserve">’ </w:t>
-      </w:r>
-      <w:r>
-        <w:rPr>
-          <w:rFonts w:ascii="Baskerville"/>
-          <w:sz w:val="24"/>
-          <w:szCs w:val="24"/>
-          <w:rtl w:val="0"/>
-          <w:lang w:val="en-US"/>
-        </w:rPr>
-        <w:t>to each URL based on our rules.</w:t>
+        <w:t>Our team approached the lab by first coming up with a set of rules that would indicate a possibly malicious website.  Then we assigned a weighted point value to each URL based on our rules.  A higher point value indicates a greater degree of potential malicious behavior.</w:t>
       </w:r>
     </w:p>
     <w:p>
@@ -405,7 +365,7 @@
           <w:rtl w:val="0"/>
           <w:lang w:val="en-US"/>
         </w:rPr>
-        <w:t>org.</w:t>
+        <w:t>org</w:t>
       </w:r>
       <w:r>
         <w:rPr>
@@ -557,7 +517,7 @@
           <w:rtl w:val="0"/>
           <w:lang w:val="en-US"/>
         </w:rPr>
-        <w:t>file extensions (like .pdf files).</w:t>
+        <w:t>file extensions (like .pdf or .exe files).</w:t>
       </w:r>
     </w:p>
     <w:p>
@@ -591,27 +551,7 @@
           <w:rtl w:val="0"/>
           <w:lang w:val="en-US"/>
         </w:rPr>
-        <w:t xml:space="preserve">A website reaching a certain point threshold </w:t>
-      </w:r>
-      <w:r>
-        <w:rPr>
-          <w:rFonts w:ascii="Baskerville SemiBold"/>
-          <w:sz w:val="24"/>
-          <w:szCs w:val="24"/>
-          <w:rtl w:val="0"/>
-          <w:lang w:val="en-US"/>
-        </w:rPr>
-        <w:t xml:space="preserve">(yet to be determined) </w:t>
-      </w:r>
-      <w:r>
-        <w:rPr>
-          <w:rFonts w:ascii="Baskerville"/>
-          <w:sz w:val="24"/>
-          <w:szCs w:val="24"/>
-          <w:rtl w:val="0"/>
-          <w:lang w:val="en-US"/>
-        </w:rPr>
-        <w:t>will be considered malicious.</w:t>
+        <w:t>Our program then classifies any website with a score greater than four as malicious.</w:t>
       </w:r>
     </w:p>
     <w:p>
@@ -645,7 +585,7 @@
           <w:rtl w:val="0"/>
           <w:lang w:val="en-US"/>
         </w:rPr>
-        <w:t xml:space="preserve">We also considered avoiding false positives by awarding </w:t>
+        <w:t xml:space="preserve">We also attempted avoid false positives by awarding </w:t>
       </w:r>
       <w:r>
         <w:rPr>
@@ -685,7 +625,111 @@
           <w:rtl w:val="0"/>
           <w:lang w:val="en-US"/>
         </w:rPr>
-        <w:t>meaning that if a URL has characteristics indicating legitimacy (like being located in the same region it was registered) the URL could gain points back.</w:t>
+        <w:t>meaning that if a URL had characteristics indicating legitimacy (like being located in the same region it was registered) the URL could gain points back.</w:t>
+      </w:r>
+    </w:p>
+    <w:p>
+      <w:pPr>
+        <w:pStyle w:val="Body"/>
+        <w:spacing w:line="360" w:lineRule="auto"/>
+        <w:jc w:val="left"/>
+        <w:rPr>
+          <w:rFonts w:ascii="Baskerville" w:cs="Baskerville" w:hAnsi="Baskerville" w:eastAsia="Baskerville"/>
+          <w:sz w:val="24"/>
+          <w:szCs w:val="24"/>
+        </w:rPr>
+      </w:pPr>
+    </w:p>
+    <w:p>
+      <w:pPr>
+        <w:pStyle w:val="Body"/>
+        <w:spacing w:line="360" w:lineRule="auto"/>
+        <w:jc w:val="left"/>
+        <w:rPr>
+          <w:rFonts w:ascii="Baskerville" w:cs="Baskerville" w:hAnsi="Baskerville" w:eastAsia="Baskerville"/>
+          <w:sz w:val="24"/>
+          <w:szCs w:val="24"/>
+        </w:rPr>
+      </w:pPr>
+      <w:r>
+        <w:rPr>
+          <w:rFonts w:ascii="Baskerville"/>
+          <w:sz w:val="24"/>
+          <w:szCs w:val="24"/>
+          <w:rtl w:val="0"/>
+          <w:lang w:val="en-US"/>
+        </w:rPr>
+        <w:t xml:space="preserve">Our final run against the </w:t>
+      </w:r>
+      <w:r>
+        <w:rPr>
+          <w:rFonts w:ascii="Baskerville"/>
+          <w:i w:val="1"/>
+          <w:iCs w:val="1"/>
+          <w:sz w:val="24"/>
+          <w:szCs w:val="24"/>
+          <w:rtl w:val="0"/>
+          <w:lang w:val="en-US"/>
+        </w:rPr>
+        <w:t>classify.json</w:t>
+      </w:r>
+      <w:r>
+        <w:rPr>
+          <w:rFonts w:ascii="Baskerville"/>
+          <w:sz w:val="24"/>
+          <w:szCs w:val="24"/>
+          <w:rtl w:val="0"/>
+          <w:lang w:val="en-US"/>
+        </w:rPr>
+        <w:t xml:space="preserve"> file found </w:t>
+      </w:r>
+      <w:r>
+        <w:rPr>
+          <w:rFonts w:ascii="Baskerville SemiBold"/>
+          <w:sz w:val="24"/>
+          <w:szCs w:val="24"/>
+          <w:rtl w:val="0"/>
+        </w:rPr>
+        <w:t>953</w:t>
+      </w:r>
+      <w:r>
+        <w:rPr>
+          <w:rFonts w:ascii="Baskerville"/>
+          <w:sz w:val="24"/>
+          <w:szCs w:val="24"/>
+          <w:rtl w:val="0"/>
+          <w:lang w:val="en-US"/>
+        </w:rPr>
+        <w:t xml:space="preserve"> legitimate links and </w:t>
+      </w:r>
+      <w:r>
+        <w:rPr>
+          <w:rFonts w:ascii="Baskerville SemiBold"/>
+          <w:sz w:val="24"/>
+          <w:szCs w:val="24"/>
+          <w:rtl w:val="0"/>
+          <w:lang w:val="en-US"/>
+        </w:rPr>
+        <w:t>1,</w:t>
+      </w:r>
+      <w:r>
+        <w:rPr>
+          <w:rFonts w:ascii="Baskerville SemiBold"/>
+          <w:sz w:val="24"/>
+          <w:szCs w:val="24"/>
+          <w:rtl w:val="0"/>
+        </w:rPr>
+        <w:t>071</w:t>
+      </w:r>
+      <w:r>
+        <w:rPr>
+          <w:rFonts w:ascii="Baskerville"/>
+          <w:sz w:val="24"/>
+          <w:szCs w:val="24"/>
+          <w:rtl w:val="0"/>
+          <w:lang w:val="en-US"/>
+        </w:rPr>
+        <w:t xml:space="preserve"> malicious links.</w:t>
       </w:r>
     </w:p>
     <w:sectPr>

</xml_diff>